<commit_message>
Final Report and Login UI modified
</commit_message>
<xml_diff>
--- a/Final Report.docx
+++ b/Final Report.docx
@@ -3172,63 +3172,21 @@
     <w:p>
       <w:pPr>
         <w:pStyle w:val="Heading1"/>
+        <w:numPr>
+          <w:ilvl w:val="1"/>
+          <w:numId w:val="28"/>
+        </w:numPr>
         <w:spacing w:line="360" w:lineRule="auto"/>
         <w:jc w:val="both"/>
       </w:pPr>
       <w:r>
-        <w:t>1.3 Assumptions</w:t>
-      </w:r>
-    </w:p>
-    <w:p/>
-    <w:p/>
-    <w:p>
-      <w:pPr>
-        <w:pStyle w:val="ListParagraph"/>
-        <w:ind w:left="2160"/>
-        <w:rPr>
-          <w:rFonts w:cs="Times New Roman"/>
-          <w:szCs w:val="24"/>
-        </w:rPr>
-      </w:pPr>
-    </w:p>
-    <w:p>
-      <w:pPr>
-        <w:pStyle w:val="ListParagraph"/>
-        <w:ind w:left="2160"/>
-        <w:rPr>
-          <w:rFonts w:cs="Times New Roman"/>
-          <w:szCs w:val="24"/>
-        </w:rPr>
-      </w:pPr>
-    </w:p>
-    <w:p>
-      <w:pPr>
-        <w:pStyle w:val="ListParagraph"/>
-        <w:ind w:left="2160"/>
-        <w:rPr>
-          <w:rFonts w:cs="Times New Roman"/>
-          <w:szCs w:val="24"/>
-        </w:rPr>
-      </w:pPr>
-    </w:p>
-    <w:p>
-      <w:pPr>
-        <w:pStyle w:val="ListParagraph"/>
-        <w:ind w:left="2160"/>
-        <w:rPr>
-          <w:rFonts w:cs="Times New Roman"/>
-          <w:szCs w:val="24"/>
-        </w:rPr>
-      </w:pPr>
-    </w:p>
-    <w:p>
-      <w:pPr>
-        <w:pStyle w:val="ListParagraph"/>
-        <w:ind w:left="2160"/>
-        <w:rPr>
-          <w:rFonts w:cs="Times New Roman"/>
-          <w:szCs w:val="24"/>
-        </w:rPr>
+        <w:t>Assumptions</w:t>
+      </w:r>
+    </w:p>
+    <w:p>
+      <w:pPr>
+        <w:spacing w:line="360" w:lineRule="auto"/>
+        <w:jc w:val="both"/>
       </w:pPr>
     </w:p>
     <w:p/>
@@ -3236,8 +3194,12 @@
       <w:pPr>
         <w:pStyle w:val="Heading1"/>
         <w:spacing w:line="360" w:lineRule="auto"/>
-      </w:pPr>
-      <w:r>
+        <w:rPr>
+          <w:rFonts w:eastAsiaTheme="minorHAnsi"/>
+        </w:rPr>
+      </w:pPr>
+      <w:r>
+        <w:lastRenderedPageBreak/>
         <w:t>2.0</w:t>
       </w:r>
       <w:r>
@@ -3245,42 +3207,6 @@
       </w:r>
       <w:r>
         <w:t>System Analysis</w:t>
-      </w:r>
-    </w:p>
-    <w:p>
-      <w:pPr>
-        <w:spacing w:line="360" w:lineRule="auto"/>
-        <w:jc w:val="both"/>
-        <w:rPr>
-          <w:b/>
-        </w:rPr>
-      </w:pPr>
-      <w:r>
-        <w:t xml:space="preserve">This chapter presents the idea of </w:t>
-      </w:r>
-      <w:r>
-        <w:t>the</w:t>
-      </w:r>
-      <w:r>
-        <w:rPr>
-          <w:b/>
-        </w:rPr>
-        <w:t xml:space="preserve"> </w:t>
-      </w:r>
-      <w:r>
-        <w:t>system requirements as well as the technologies I used to build th</w:t>
-      </w:r>
-      <w:r>
-        <w:rPr>
-          <w:b/>
-        </w:rPr>
-        <w:t xml:space="preserve">is </w:t>
-      </w:r>
-      <w:r>
-        <w:t>project</w:t>
-      </w:r>
-      <w:r>
-        <w:t>.</w:t>
       </w:r>
     </w:p>
     <w:p>
@@ -3796,16 +3722,6 @@
         </w:rPr>
         <w:t>.</w:t>
       </w:r>
-    </w:p>
-    <w:p>
-      <w:pPr>
-        <w:pStyle w:val="ListParagraph"/>
-        <w:ind w:left="2160"/>
-        <w:rPr>
-          <w:rFonts w:cs="Times New Roman"/>
-          <w:szCs w:val="24"/>
-        </w:rPr>
-      </w:pPr>
       <w:r>
         <w:rPr>
           <w:rFonts w:cs="Times New Roman"/>
@@ -4007,20 +3923,10 @@
     </w:p>
     <w:p>
       <w:pPr>
-        <w:pStyle w:val="ListParagraph"/>
-        <w:ind w:left="180"/>
-        <w:rPr>
-          <w:rFonts w:cs="Times New Roman"/>
-        </w:rPr>
-      </w:pPr>
-    </w:p>
-    <w:p>
-      <w:pPr>
         <w:pStyle w:val="Heading1"/>
         <w:spacing w:line="360" w:lineRule="auto"/>
       </w:pPr>
       <w:r>
-        <w:lastRenderedPageBreak/>
         <w:t xml:space="preserve">2.2 Tools </w:t>
       </w:r>
     </w:p>
@@ -4115,146 +4021,6 @@
     </w:p>
     <w:p>
       <w:pPr>
-        <w:rPr>
-          <w:rFonts w:cs="Times New Roman"/>
-        </w:rPr>
-      </w:pPr>
-    </w:p>
-    <w:p>
-      <w:pPr>
-        <w:rPr>
-          <w:rFonts w:cs="Times New Roman"/>
-        </w:rPr>
-      </w:pPr>
-    </w:p>
-    <w:p>
-      <w:pPr>
-        <w:rPr>
-          <w:rFonts w:cs="Times New Roman"/>
-        </w:rPr>
-      </w:pPr>
-    </w:p>
-    <w:p>
-      <w:pPr>
-        <w:rPr>
-          <w:rFonts w:cs="Times New Roman"/>
-        </w:rPr>
-      </w:pPr>
-    </w:p>
-    <w:p>
-      <w:pPr>
-        <w:rPr>
-          <w:rFonts w:cs="Times New Roman"/>
-        </w:rPr>
-      </w:pPr>
-    </w:p>
-    <w:p>
-      <w:pPr>
-        <w:rPr>
-          <w:rFonts w:cs="Times New Roman"/>
-        </w:rPr>
-      </w:pPr>
-    </w:p>
-    <w:p>
-      <w:pPr>
-        <w:rPr>
-          <w:rFonts w:cs="Times New Roman"/>
-        </w:rPr>
-      </w:pPr>
-    </w:p>
-    <w:p>
-      <w:pPr>
-        <w:rPr>
-          <w:rFonts w:cs="Times New Roman"/>
-        </w:rPr>
-      </w:pPr>
-    </w:p>
-    <w:p>
-      <w:pPr>
-        <w:rPr>
-          <w:rFonts w:cs="Times New Roman"/>
-        </w:rPr>
-      </w:pPr>
-    </w:p>
-    <w:p>
-      <w:pPr>
-        <w:rPr>
-          <w:rFonts w:cs="Times New Roman"/>
-        </w:rPr>
-      </w:pPr>
-    </w:p>
-    <w:p>
-      <w:pPr>
-        <w:rPr>
-          <w:rFonts w:cs="Times New Roman"/>
-        </w:rPr>
-      </w:pPr>
-    </w:p>
-    <w:p>
-      <w:pPr>
-        <w:rPr>
-          <w:rFonts w:cs="Times New Roman"/>
-        </w:rPr>
-      </w:pPr>
-    </w:p>
-    <w:p>
-      <w:pPr>
-        <w:rPr>
-          <w:rFonts w:cs="Times New Roman"/>
-        </w:rPr>
-      </w:pPr>
-    </w:p>
-    <w:p>
-      <w:pPr>
-        <w:rPr>
-          <w:rFonts w:cs="Times New Roman"/>
-        </w:rPr>
-      </w:pPr>
-    </w:p>
-    <w:p>
-      <w:pPr>
-        <w:rPr>
-          <w:rFonts w:cs="Times New Roman"/>
-        </w:rPr>
-      </w:pPr>
-    </w:p>
-    <w:p>
-      <w:pPr>
-        <w:rPr>
-          <w:rFonts w:cs="Times New Roman"/>
-        </w:rPr>
-      </w:pPr>
-    </w:p>
-    <w:p>
-      <w:pPr>
-        <w:rPr>
-          <w:rFonts w:cs="Times New Roman"/>
-        </w:rPr>
-      </w:pPr>
-    </w:p>
-    <w:p>
-      <w:pPr>
-        <w:rPr>
-          <w:rFonts w:cs="Times New Roman"/>
-        </w:rPr>
-      </w:pPr>
-    </w:p>
-    <w:p>
-      <w:pPr>
-        <w:rPr>
-          <w:rFonts w:cs="Times New Roman"/>
-        </w:rPr>
-      </w:pPr>
-    </w:p>
-    <w:p>
-      <w:pPr>
-        <w:rPr>
-          <w:rFonts w:cs="Times New Roman"/>
-        </w:rPr>
-      </w:pPr>
-    </w:p>
-    <w:p>
-      <w:pPr>
         <w:pStyle w:val="Heading1"/>
         <w:spacing w:line="360" w:lineRule="auto"/>
         <w:jc w:val="both"/>
@@ -4281,48 +4047,10 @@
       <w:pPr>
         <w:pStyle w:val="Heading1"/>
         <w:spacing w:line="360" w:lineRule="auto"/>
+        <w:jc w:val="both"/>
       </w:pPr>
       <w:r>
         <w:t>3.1 UML Diagram</w:t>
-      </w:r>
-    </w:p>
-    <w:p>
-      <w:pPr>
-        <w:pStyle w:val="Heading2"/>
-        <w:spacing w:line="360" w:lineRule="auto"/>
-      </w:pPr>
-      <w:r>
-        <w:t>3.1.1 ER Diagram</w:t>
-      </w:r>
-    </w:p>
-    <w:p>
-      <w:pPr>
-        <w:pStyle w:val="Heading2"/>
-        <w:spacing w:line="360" w:lineRule="auto"/>
-      </w:pPr>
-      <w:r>
-        <w:t>3.1.2 Class Diagram</w:t>
-      </w:r>
-    </w:p>
-    <w:p/>
-    <w:p>
-      <w:pPr>
-        <w:pStyle w:val="Heading1"/>
-        <w:spacing w:line="360" w:lineRule="auto"/>
-      </w:pPr>
-      <w:r>
-        <w:t xml:space="preserve">3.2 Basic GUI </w:t>
-      </w:r>
-    </w:p>
-    <w:p/>
-    <w:p>
-      <w:pPr>
-        <w:pStyle w:val="Heading1"/>
-        <w:spacing w:line="360" w:lineRule="auto"/>
-        <w:jc w:val="both"/>
-      </w:pPr>
-      <w:r>
-        <w:t>3.3 Overall Structure</w:t>
       </w:r>
     </w:p>
     <w:p>
@@ -4332,172 +4060,25 @@
         <w:jc w:val="both"/>
       </w:pPr>
       <w:r>
-        <w:t xml:space="preserve">3.3.1 Object Oriented </w:t>
-      </w:r>
-      <w:r>
-        <w:t>programming principles</w:t>
-      </w:r>
-    </w:p>
-    <w:p>
-      <w:pPr>
-        <w:spacing w:line="360" w:lineRule="auto"/>
-        <w:jc w:val="both"/>
-      </w:pPr>
-      <w:bookmarkStart w:id="11" w:name="_GoBack"/>
-      <w:bookmarkEnd w:id="11"/>
-    </w:p>
-    <w:p>
-      <w:pPr>
-        <w:pStyle w:val="Heading2"/>
-        <w:spacing w:line="360" w:lineRule="auto"/>
-        <w:jc w:val="both"/>
-      </w:pPr>
-      <w:r>
-        <w:t>3.3.</w:t>
-      </w:r>
-      <w:r>
-        <w:t>2</w:t>
-      </w:r>
-      <w:r>
-        <w:t xml:space="preserve"> Design Patterns </w:t>
-      </w:r>
-    </w:p>
-    <w:p>
-      <w:pPr>
-        <w:spacing w:line="360" w:lineRule="auto"/>
-        <w:jc w:val="both"/>
-      </w:pPr>
-    </w:p>
-    <w:p>
-      <w:pPr>
-        <w:pStyle w:val="Heading2"/>
-        <w:spacing w:line="360" w:lineRule="auto"/>
-        <w:jc w:val="both"/>
-      </w:pPr>
-      <w:r>
-        <w:t>3.3.</w:t>
-      </w:r>
-      <w:r>
-        <w:t>3</w:t>
-      </w:r>
-      <w:r>
-        <w:t xml:space="preserve"> SOLID Principles</w:t>
-      </w:r>
-    </w:p>
-    <w:p>
-      <w:pPr>
-        <w:spacing w:line="360" w:lineRule="auto"/>
-        <w:jc w:val="both"/>
-      </w:pPr>
-    </w:p>
-    <w:p>
-      <w:pPr>
-        <w:pStyle w:val="Heading2"/>
-        <w:spacing w:line="360" w:lineRule="auto"/>
-        <w:jc w:val="both"/>
-      </w:pPr>
-      <w:r>
-        <w:t>3.3.</w:t>
-      </w:r>
-      <w:r>
-        <w:t>4</w:t>
-      </w:r>
-      <w:r>
-        <w:t xml:space="preserve"> Collection Framework</w:t>
-      </w:r>
-    </w:p>
-    <w:p>
-      <w:pPr>
-        <w:spacing w:line="360" w:lineRule="auto"/>
-        <w:jc w:val="both"/>
-      </w:pPr>
-    </w:p>
-    <w:p>
-      <w:pPr>
-        <w:pStyle w:val="Heading1"/>
-        <w:spacing w:line="360" w:lineRule="auto"/>
-        <w:jc w:val="both"/>
-      </w:pPr>
-      <w:r>
-        <w:t xml:space="preserve">4.0 Testing </w:t>
-      </w:r>
-    </w:p>
-    <w:p>
-      <w:pPr>
-        <w:pStyle w:val="Heading1"/>
-        <w:spacing w:line="360" w:lineRule="auto"/>
-        <w:jc w:val="both"/>
-      </w:pPr>
-      <w:r>
-        <w:t>4.1 Unit Testing</w:t>
-      </w:r>
-    </w:p>
-    <w:p>
-      <w:pPr>
-        <w:spacing w:line="360" w:lineRule="auto"/>
-        <w:jc w:val="both"/>
-      </w:pPr>
-    </w:p>
-    <w:p>
-      <w:pPr>
-        <w:pStyle w:val="Heading1"/>
-        <w:spacing w:line="360" w:lineRule="auto"/>
-        <w:jc w:val="both"/>
-      </w:pPr>
-      <w:r>
-        <w:t>5.0 Conclusion</w:t>
-      </w:r>
-    </w:p>
-    <w:p>
-      <w:pPr>
-        <w:pStyle w:val="ListParagraph"/>
-        <w:ind w:firstLine="720"/>
-        <w:rPr>
-          <w:rFonts w:cs="Times New Roman"/>
-        </w:rPr>
-      </w:pPr>
-    </w:p>
-    <w:p>
-      <w:pPr>
-        <w:pStyle w:val="ListParagraph"/>
-        <w:ind w:firstLine="720"/>
-        <w:rPr>
-          <w:rFonts w:cs="Times New Roman"/>
-        </w:rPr>
-      </w:pPr>
-    </w:p>
-    <w:p>
-      <w:pPr>
-        <w:pStyle w:val="ListParagraph"/>
-        <w:ind w:firstLine="720"/>
-        <w:rPr>
-          <w:rFonts w:cs="Times New Roman"/>
-        </w:rPr>
-      </w:pPr>
-    </w:p>
-    <w:p>
-      <w:pPr>
-        <w:pStyle w:val="ListParagraph"/>
-        <w:ind w:firstLine="720"/>
-        <w:rPr>
-          <w:rFonts w:cs="Times New Roman"/>
-        </w:rPr>
-      </w:pPr>
+        <w:t>3.1.1 ER Diagram</w:t>
+      </w:r>
+    </w:p>
+    <w:p/>
+    <w:p>
       <w:r>
         <w:rPr>
           <w:noProof/>
         </w:rPr>
-        <w:lastRenderedPageBreak/>
         <mc:AlternateContent>
           <mc:Choice Requires="wps">
             <w:drawing>
-              <wp:anchor distT="0" distB="0" distL="114300" distR="114300" simplePos="0" relativeHeight="251661824" behindDoc="0" locked="0" layoutInCell="1" allowOverlap="1" wp14:anchorId="7286D942" wp14:editId="7E3F36A1">
+              <wp:anchor distT="0" distB="0" distL="114300" distR="114300" simplePos="0" relativeHeight="251664896" behindDoc="0" locked="0" layoutInCell="1" allowOverlap="1" wp14:anchorId="6390C684" wp14:editId="1A2362A9">
                 <wp:simplePos x="0" y="0"/>
                 <wp:positionH relativeFrom="column">
-                  <wp:posOffset>-1905</wp:posOffset>
+                  <wp:posOffset>0</wp:posOffset>
                 </wp:positionH>
                 <wp:positionV relativeFrom="paragraph">
-                  <wp:posOffset>3432175</wp:posOffset>
+                  <wp:posOffset>4325620</wp:posOffset>
                 </wp:positionV>
                 <wp:extent cx="5732145" cy="635"/>
                 <wp:effectExtent l="0" t="0" r="0" b="0"/>
@@ -4509,7 +4090,7 @@
                     <wp:lineTo x="21600" y="0"/>
                   </wp:wrapPolygon>
                 </wp:wrapThrough>
-                <wp:docPr id="5" name="Text Box 5"/>
+                <wp:docPr id="7" name="Text Box 7"/>
                 <wp:cNvGraphicFramePr/>
                 <a:graphic xmlns:a="http://schemas.openxmlformats.org/drawingml/2006/main">
                   <a:graphicData uri="http://schemas.microsoft.com/office/word/2010/wordprocessingShape">
@@ -4535,38 +4116,79 @@
                           <w:p>
                             <w:pPr>
                               <w:pStyle w:val="Caption"/>
+                              <w:jc w:val="center"/>
                               <w:rPr>
-                                <w:rFonts w:cs="Times New Roman"/>
+                                <w:b/>
                                 <w:noProof/>
-                                <w:sz w:val="24"/>
+                                <w:color w:val="auto"/>
+                                <w:sz w:val="32"/>
                               </w:rPr>
                             </w:pPr>
-                            <w:bookmarkStart w:id="12" w:name="_Toc100671044"/>
                             <w:r>
+                              <w:rPr>
+                                <w:b/>
+                                <w:color w:val="auto"/>
+                                <w:sz w:val="22"/>
+                              </w:rPr>
                               <w:t xml:space="preserve">Figure </w:t>
                             </w:r>
                             <w:r>
+                              <w:rPr>
+                                <w:b/>
+                                <w:color w:val="auto"/>
+                                <w:sz w:val="22"/>
+                              </w:rPr>
                               <w:fldChar w:fldCharType="begin"/>
                             </w:r>
                             <w:r>
+                              <w:rPr>
+                                <w:b/>
+                                <w:color w:val="auto"/>
+                                <w:sz w:val="22"/>
+                              </w:rPr>
                               <w:instrText xml:space="preserve"> SEQ Figure \* ARABIC </w:instrText>
                             </w:r>
                             <w:r>
+                              <w:rPr>
+                                <w:b/>
+                                <w:color w:val="auto"/>
+                                <w:sz w:val="22"/>
+                              </w:rPr>
                               <w:fldChar w:fldCharType="separate"/>
                             </w:r>
                             <w:r>
                               <w:rPr>
+                                <w:b/>
                                 <w:noProof/>
+                                <w:color w:val="auto"/>
+                                <w:sz w:val="22"/>
                               </w:rPr>
                               <w:t>1</w:t>
                             </w:r>
                             <w:r>
+                              <w:rPr>
+                                <w:b/>
+                                <w:color w:val="auto"/>
+                                <w:sz w:val="22"/>
+                              </w:rPr>
                               <w:fldChar w:fldCharType="end"/>
                             </w:r>
                             <w:r>
-                              <w:t xml:space="preserve"> Dashboard</w:t>
+                              <w:rPr>
+                                <w:b/>
+                                <w:color w:val="auto"/>
+                                <w:sz w:val="22"/>
+                              </w:rPr>
+                              <w:t xml:space="preserve">: </w:t>
                             </w:r>
-                            <w:bookmarkEnd w:id="12"/>
+                            <w:r>
+                              <w:rPr>
+                                <w:b/>
+                                <w:color w:val="auto"/>
+                                <w:sz w:val="22"/>
+                              </w:rPr>
+                              <w:t>Entity Relationship (ER) Diagram</w:t>
+                            </w:r>
                           </w:p>
                         </w:txbxContent>
                       </wps:txbx>
@@ -4584,44 +4206,85 @@
           </mc:Choice>
           <mc:Fallback>
             <w:pict>
-              <v:shape w14:anchorId="7286D942" id="Text Box 5" o:spid="_x0000_s1029" type="#_x0000_t202" style="position:absolute;left:0;text-align:left;margin-left:-.15pt;margin-top:270.25pt;width:451.35pt;height:.05pt;z-index:251661824;visibility:visible;mso-wrap-style:square;mso-wrap-distance-left:9pt;mso-wrap-distance-top:0;mso-wrap-distance-right:9pt;mso-wrap-distance-bottom:0;mso-position-horizontal:absolute;mso-position-horizontal-relative:text;mso-position-vertical:absolute;mso-position-vertical-relative:text;v-text-anchor:top" o:gfxdata="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" stroked="f">
+              <v:shape w14:anchorId="6390C684" id="Text Box 7" o:spid="_x0000_s1029" type="#_x0000_t202" style="position:absolute;margin-left:0;margin-top:340.6pt;width:451.35pt;height:.05pt;z-index:251664896;visibility:visible;mso-wrap-style:square;mso-wrap-distance-left:9pt;mso-wrap-distance-top:0;mso-wrap-distance-right:9pt;mso-wrap-distance-bottom:0;mso-position-horizontal:absolute;mso-position-horizontal-relative:text;mso-position-vertical:absolute;mso-position-vertical-relative:text;v-text-anchor:top" o:gfxdata="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" stroked="f">
                 <v:textbox style="mso-fit-shape-to-text:t" inset="0,0,0,0">
                   <w:txbxContent>
                     <w:p>
                       <w:pPr>
                         <w:pStyle w:val="Caption"/>
+                        <w:jc w:val="center"/>
                         <w:rPr>
-                          <w:rFonts w:cs="Times New Roman"/>
+                          <w:b/>
                           <w:noProof/>
-                          <w:sz w:val="24"/>
+                          <w:color w:val="auto"/>
+                          <w:sz w:val="32"/>
                         </w:rPr>
                       </w:pPr>
-                      <w:bookmarkStart w:id="13" w:name="_Toc100671044"/>
                       <w:r>
+                        <w:rPr>
+                          <w:b/>
+                          <w:color w:val="auto"/>
+                          <w:sz w:val="22"/>
+                        </w:rPr>
                         <w:t xml:space="preserve">Figure </w:t>
                       </w:r>
                       <w:r>
+                        <w:rPr>
+                          <w:b/>
+                          <w:color w:val="auto"/>
+                          <w:sz w:val="22"/>
+                        </w:rPr>
                         <w:fldChar w:fldCharType="begin"/>
                       </w:r>
                       <w:r>
+                        <w:rPr>
+                          <w:b/>
+                          <w:color w:val="auto"/>
+                          <w:sz w:val="22"/>
+                        </w:rPr>
                         <w:instrText xml:space="preserve"> SEQ Figure \* ARABIC </w:instrText>
                       </w:r>
                       <w:r>
+                        <w:rPr>
+                          <w:b/>
+                          <w:color w:val="auto"/>
+                          <w:sz w:val="22"/>
+                        </w:rPr>
                         <w:fldChar w:fldCharType="separate"/>
                       </w:r>
                       <w:r>
                         <w:rPr>
+                          <w:b/>
                           <w:noProof/>
+                          <w:color w:val="auto"/>
+                          <w:sz w:val="22"/>
                         </w:rPr>
                         <w:t>1</w:t>
                       </w:r>
                       <w:r>
+                        <w:rPr>
+                          <w:b/>
+                          <w:color w:val="auto"/>
+                          <w:sz w:val="22"/>
+                        </w:rPr>
                         <w:fldChar w:fldCharType="end"/>
                       </w:r>
                       <w:r>
-                        <w:t xml:space="preserve"> Dashboard</w:t>
+                        <w:rPr>
+                          <w:b/>
+                          <w:color w:val="auto"/>
+                          <w:sz w:val="22"/>
+                        </w:rPr>
+                        <w:t xml:space="preserve">: </w:t>
                       </w:r>
-                      <w:bookmarkEnd w:id="13"/>
+                      <w:r>
+                        <w:rPr>
+                          <w:b/>
+                          <w:color w:val="auto"/>
+                          <w:sz w:val="22"/>
+                        </w:rPr>
+                        <w:t>Entity Relationship (ER) Diagram</w:t>
+                      </w:r>
                     </w:p>
                   </w:txbxContent>
                 </v:textbox>
@@ -4633,30 +4296,29 @@
       </w:r>
       <w:r>
         <w:rPr>
-          <w:rFonts w:cs="Times New Roman"/>
           <w:noProof/>
         </w:rPr>
         <w:drawing>
-          <wp:anchor distT="0" distB="0" distL="114300" distR="114300" simplePos="0" relativeHeight="251659776" behindDoc="0" locked="0" layoutInCell="1" allowOverlap="1" wp14:anchorId="600A669D" wp14:editId="30E3E9F2">
+          <wp:anchor distT="0" distB="0" distL="114300" distR="114300" simplePos="0" relativeHeight="251662848" behindDoc="0" locked="0" layoutInCell="1" allowOverlap="1" wp14:anchorId="5784EFD8" wp14:editId="48444A0B">
             <wp:simplePos x="0" y="0"/>
-            <wp:positionH relativeFrom="margin">
-              <wp:align>right</wp:align>
+            <wp:positionH relativeFrom="column">
+              <wp:posOffset>0</wp:posOffset>
             </wp:positionH>
             <wp:positionV relativeFrom="paragraph">
-              <wp:posOffset>168275</wp:posOffset>
+              <wp:posOffset>1905</wp:posOffset>
             </wp:positionV>
-            <wp:extent cx="5732145" cy="3206750"/>
-            <wp:effectExtent l="0" t="0" r="1905" b="0"/>
+            <wp:extent cx="5732145" cy="4266565"/>
+            <wp:effectExtent l="0" t="0" r="1905" b="635"/>
             <wp:wrapThrough wrapText="bothSides">
               <wp:wrapPolygon edited="0">
                 <wp:start x="0" y="0"/>
-                <wp:lineTo x="0" y="21429"/>
-                <wp:lineTo x="21535" y="21429"/>
+                <wp:lineTo x="0" y="21507"/>
+                <wp:lineTo x="21535" y="21507"/>
                 <wp:lineTo x="21535" y="0"/>
                 <wp:lineTo x="0" y="0"/>
               </wp:wrapPolygon>
             </wp:wrapThrough>
-            <wp:docPr id="1" name="Picture 1"/>
+            <wp:docPr id="6" name="Picture 6"/>
             <wp:cNvGraphicFramePr>
               <a:graphicFrameLocks xmlns:a="http://schemas.openxmlformats.org/drawingml/2006/main" noChangeAspect="1"/>
             </wp:cNvGraphicFramePr>
@@ -4664,11 +4326,11 @@
               <a:graphicData uri="http://schemas.openxmlformats.org/drawingml/2006/picture">
                 <pic:pic xmlns:pic="http://schemas.openxmlformats.org/drawingml/2006/picture">
                   <pic:nvPicPr>
-                    <pic:cNvPr id="1" name="Dashboard.JPG"/>
+                    <pic:cNvPr id="6" name="ERD.png"/>
                     <pic:cNvPicPr/>
                   </pic:nvPicPr>
                   <pic:blipFill>
-                    <a:blip r:embed="rId12">
+                    <a:blip r:embed="rId12" cstate="print">
                       <a:extLst>
                         <a:ext uri="{28A0092B-C50C-407E-A947-70E740481C1C}">
                           <a14:useLocalDpi xmlns:a14="http://schemas.microsoft.com/office/drawing/2010/main" val="0"/>
@@ -4682,7 +4344,7 @@
                   <pic:spPr>
                     <a:xfrm>
                       <a:off x="0" y="0"/>
-                      <a:ext cx="5732145" cy="3206750"/>
+                      <a:ext cx="5732145" cy="4266565"/>
                     </a:xfrm>
                     <a:prstGeom prst="rect">
                       <a:avLst/>
@@ -4700,6 +4362,975 @@
           </wp:anchor>
         </w:drawing>
       </w:r>
+    </w:p>
+    <w:p>
+      <w:pPr>
+        <w:pStyle w:val="Heading2"/>
+        <w:spacing w:line="360" w:lineRule="auto"/>
+        <w:jc w:val="both"/>
+      </w:pPr>
+      <w:r>
+        <w:t>3.1.2 Class Diagram</w:t>
+      </w:r>
+    </w:p>
+    <w:p/>
+    <w:p>
+      <w:pPr>
+        <w:pStyle w:val="Heading1"/>
+        <w:spacing w:line="360" w:lineRule="auto"/>
+      </w:pPr>
+      <w:r>
+        <w:t xml:space="preserve">3.2 Basic GUI </w:t>
+      </w:r>
+    </w:p>
+    <w:p>
+      <w:pPr>
+        <w:spacing w:line="360" w:lineRule="auto"/>
+        <w:jc w:val="both"/>
+      </w:pPr>
+      <w:r>
+        <w:t xml:space="preserve">A GUI program provides a much more advanced user interface, in which the user interacts with GUI components such as windows, buttons, text input boxes, and so on, using a mouse and keyboard. </w:t>
+      </w:r>
+      <w:r>
+        <w:t>I</w:t>
+      </w:r>
+      <w:r>
+        <w:t>n this case</w:t>
+      </w:r>
+      <w:r>
+        <w:t>, t</w:t>
+      </w:r>
+      <w:r>
+        <w:t>he GUI was implemented using Swing.</w:t>
+      </w:r>
+      <w:r>
+        <w:t xml:space="preserve"> In Swing, </w:t>
+      </w:r>
+    </w:p>
+    <w:p>
+      <w:pPr>
+        <w:pStyle w:val="ListParagraph"/>
+        <w:numPr>
+          <w:ilvl w:val="0"/>
+          <w:numId w:val="32"/>
+        </w:numPr>
+        <w:spacing w:line="360" w:lineRule="auto"/>
+        <w:jc w:val="both"/>
+      </w:pPr>
+      <w:r>
+        <w:lastRenderedPageBreak/>
+        <w:t xml:space="preserve">JFrame and JPanel:  Java has a built-in class to represent windows. Although there are various distinct types of windows, the JFrame class represents the most prevalent (which is included in the package </w:t>
+      </w:r>
+      <w:proofErr w:type="gramStart"/>
+      <w:r>
+        <w:t>javax.swing</w:t>
+      </w:r>
+      <w:proofErr w:type="gramEnd"/>
+      <w:r>
+        <w:t xml:space="preserve">).A JFrame is an independent window that can be the main window of an application. JPanel is a content, display </w:t>
+      </w:r>
+      <w:r>
+        <w:t>p</w:t>
+      </w:r>
+      <w:r>
+        <w:t>anel, which is used as a drawing surface and holds other components.</w:t>
+      </w:r>
+    </w:p>
+    <w:p>
+      <w:pPr>
+        <w:pStyle w:val="ListParagraph"/>
+        <w:ind w:left="360"/>
+      </w:pPr>
+    </w:p>
+    <w:p>
+      <w:pPr>
+        <w:pStyle w:val="ListParagraph"/>
+        <w:numPr>
+          <w:ilvl w:val="0"/>
+          <w:numId w:val="32"/>
+        </w:numPr>
+        <w:spacing w:line="360" w:lineRule="auto"/>
+        <w:jc w:val="both"/>
+      </w:pPr>
+      <w:r>
+        <w:t>Events and Listeners: The physical appearance of a GUI is determined by the structure of containers and components, but it reveals nothing about how the GUI behaves. The majority of graphical user interfaces are event-driven, which means that the software waits for actions that are triggered by the user's activities. The application responds to an event by calling an event-handling method that developers build the methods to respond to the events that the user is involved in.</w:t>
+      </w:r>
+      <w:r>
+        <w:t xml:space="preserve"> </w:t>
+      </w:r>
+      <w:r>
+        <w:t>The most common technique for handling events in Java is to use event listeners. A listener is an object that includes one or more event-handling methods.</w:t>
+      </w:r>
+    </w:p>
+    <w:p>
+      <w:pPr>
+        <w:spacing w:line="360" w:lineRule="auto"/>
+        <w:jc w:val="both"/>
+      </w:pPr>
+      <w:r>
+        <w:rPr>
+          <w:noProof/>
+        </w:rPr>
+        <mc:AlternateContent>
+          <mc:Choice Requires="wps">
+            <w:drawing>
+              <wp:anchor distT="0" distB="0" distL="114300" distR="114300" simplePos="0" relativeHeight="251667968" behindDoc="0" locked="0" layoutInCell="1" allowOverlap="1" wp14:anchorId="48E0C1E2" wp14:editId="62898054">
+                <wp:simplePos x="0" y="0"/>
+                <wp:positionH relativeFrom="column">
+                  <wp:posOffset>904875</wp:posOffset>
+                </wp:positionH>
+                <wp:positionV relativeFrom="paragraph">
+                  <wp:posOffset>3750310</wp:posOffset>
+                </wp:positionV>
+                <wp:extent cx="3987800" cy="635"/>
+                <wp:effectExtent l="0" t="0" r="0" b="0"/>
+                <wp:wrapTopAndBottom/>
+                <wp:docPr id="11" name="Text Box 11"/>
+                <wp:cNvGraphicFramePr/>
+                <a:graphic xmlns:a="http://schemas.openxmlformats.org/drawingml/2006/main">
+                  <a:graphicData uri="http://schemas.microsoft.com/office/word/2010/wordprocessingShape">
+                    <wps:wsp>
+                      <wps:cNvSpPr txBox="1"/>
+                      <wps:spPr>
+                        <a:xfrm>
+                          <a:off x="0" y="0"/>
+                          <a:ext cx="3987800" cy="635"/>
+                        </a:xfrm>
+                        <a:prstGeom prst="rect">
+                          <a:avLst/>
+                        </a:prstGeom>
+                        <a:solidFill>
+                          <a:prstClr val="white"/>
+                        </a:solidFill>
+                        <a:ln>
+                          <a:noFill/>
+                        </a:ln>
+                      </wps:spPr>
+                      <wps:txbx>
+                        <w:txbxContent>
+                          <w:p>
+                            <w:pPr>
+                              <w:pStyle w:val="Caption"/>
+                              <w:jc w:val="center"/>
+                              <w:rPr>
+                                <w:b/>
+                                <w:noProof/>
+                                <w:color w:val="auto"/>
+                                <w:sz w:val="32"/>
+                              </w:rPr>
+                            </w:pPr>
+                            <w:r>
+                              <w:rPr>
+                                <w:b/>
+                                <w:color w:val="auto"/>
+                                <w:sz w:val="22"/>
+                              </w:rPr>
+                              <w:t xml:space="preserve">Figure </w:t>
+                            </w:r>
+                            <w:r>
+                              <w:rPr>
+                                <w:b/>
+                                <w:color w:val="auto"/>
+                                <w:sz w:val="22"/>
+                              </w:rPr>
+                              <w:fldChar w:fldCharType="begin"/>
+                            </w:r>
+                            <w:r>
+                              <w:rPr>
+                                <w:b/>
+                                <w:color w:val="auto"/>
+                                <w:sz w:val="22"/>
+                              </w:rPr>
+                              <w:instrText xml:space="preserve"> SEQ Figure \* ARABIC </w:instrText>
+                            </w:r>
+                            <w:r>
+                              <w:rPr>
+                                <w:b/>
+                                <w:color w:val="auto"/>
+                                <w:sz w:val="22"/>
+                              </w:rPr>
+                              <w:fldChar w:fldCharType="separate"/>
+                            </w:r>
+                            <w:r>
+                              <w:rPr>
+                                <w:b/>
+                                <w:noProof/>
+                                <w:color w:val="auto"/>
+                                <w:sz w:val="22"/>
+                              </w:rPr>
+                              <w:t>2</w:t>
+                            </w:r>
+                            <w:r>
+                              <w:rPr>
+                                <w:b/>
+                                <w:color w:val="auto"/>
+                                <w:sz w:val="22"/>
+                              </w:rPr>
+                              <w:fldChar w:fldCharType="end"/>
+                            </w:r>
+                            <w:r>
+                              <w:rPr>
+                                <w:b/>
+                                <w:color w:val="auto"/>
+                                <w:sz w:val="22"/>
+                              </w:rPr>
+                              <w:t>:</w:t>
+                            </w:r>
+                            <w:r>
+                              <w:rPr>
+                                <w:b/>
+                                <w:color w:val="auto"/>
+                                <w:sz w:val="22"/>
+                              </w:rPr>
+                              <w:t xml:space="preserve"> </w:t>
+                            </w:r>
+                            <w:r>
+                              <w:rPr>
+                                <w:b/>
+                                <w:color w:val="auto"/>
+                                <w:sz w:val="22"/>
+                              </w:rPr>
+                              <w:t>Login Page</w:t>
+                            </w:r>
+                          </w:p>
+                        </w:txbxContent>
+                      </wps:txbx>
+                      <wps:bodyPr rot="0" spcFirstLastPara="0" vertOverflow="overflow" horzOverflow="overflow" vert="horz" wrap="square" lIns="0" tIns="0" rIns="0" bIns="0" numCol="1" spcCol="0" rtlCol="0" fromWordArt="0" anchor="t" anchorCtr="0" forceAA="0" compatLnSpc="1">
+                        <a:prstTxWarp prst="textNoShape">
+                          <a:avLst/>
+                        </a:prstTxWarp>
+                        <a:spAutoFit/>
+                      </wps:bodyPr>
+                    </wps:wsp>
+                  </a:graphicData>
+                </a:graphic>
+                <wp14:sizeRelH relativeFrom="margin">
+                  <wp14:pctWidth>0</wp14:pctWidth>
+                </wp14:sizeRelH>
+              </wp:anchor>
+            </w:drawing>
+          </mc:Choice>
+          <mc:Fallback>
+            <w:pict>
+              <v:shape w14:anchorId="48E0C1E2" id="Text Box 11" o:spid="_x0000_s1030" type="#_x0000_t202" style="position:absolute;left:0;text-align:left;margin-left:71.25pt;margin-top:295.3pt;width:314pt;height:.05pt;z-index:251667968;visibility:visible;mso-wrap-style:square;mso-width-percent:0;mso-wrap-distance-left:9pt;mso-wrap-distance-top:0;mso-wrap-distance-right:9pt;mso-wrap-distance-bottom:0;mso-position-horizontal:absolute;mso-position-horizontal-relative:text;mso-position-vertical:absolute;mso-position-vertical-relative:text;mso-width-percent:0;mso-width-relative:margin;v-text-anchor:top" o:gfxdata="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" stroked="f">
+                <v:textbox style="mso-fit-shape-to-text:t" inset="0,0,0,0">
+                  <w:txbxContent>
+                    <w:p>
+                      <w:pPr>
+                        <w:pStyle w:val="Caption"/>
+                        <w:jc w:val="center"/>
+                        <w:rPr>
+                          <w:b/>
+                          <w:noProof/>
+                          <w:color w:val="auto"/>
+                          <w:sz w:val="32"/>
+                        </w:rPr>
+                      </w:pPr>
+                      <w:r>
+                        <w:rPr>
+                          <w:b/>
+                          <w:color w:val="auto"/>
+                          <w:sz w:val="22"/>
+                        </w:rPr>
+                        <w:t xml:space="preserve">Figure </w:t>
+                      </w:r>
+                      <w:r>
+                        <w:rPr>
+                          <w:b/>
+                          <w:color w:val="auto"/>
+                          <w:sz w:val="22"/>
+                        </w:rPr>
+                        <w:fldChar w:fldCharType="begin"/>
+                      </w:r>
+                      <w:r>
+                        <w:rPr>
+                          <w:b/>
+                          <w:color w:val="auto"/>
+                          <w:sz w:val="22"/>
+                        </w:rPr>
+                        <w:instrText xml:space="preserve"> SEQ Figure \* ARABIC </w:instrText>
+                      </w:r>
+                      <w:r>
+                        <w:rPr>
+                          <w:b/>
+                          <w:color w:val="auto"/>
+                          <w:sz w:val="22"/>
+                        </w:rPr>
+                        <w:fldChar w:fldCharType="separate"/>
+                      </w:r>
+                      <w:r>
+                        <w:rPr>
+                          <w:b/>
+                          <w:noProof/>
+                          <w:color w:val="auto"/>
+                          <w:sz w:val="22"/>
+                        </w:rPr>
+                        <w:t>2</w:t>
+                      </w:r>
+                      <w:r>
+                        <w:rPr>
+                          <w:b/>
+                          <w:color w:val="auto"/>
+                          <w:sz w:val="22"/>
+                        </w:rPr>
+                        <w:fldChar w:fldCharType="end"/>
+                      </w:r>
+                      <w:r>
+                        <w:rPr>
+                          <w:b/>
+                          <w:color w:val="auto"/>
+                          <w:sz w:val="22"/>
+                        </w:rPr>
+                        <w:t>:</w:t>
+                      </w:r>
+                      <w:r>
+                        <w:rPr>
+                          <w:b/>
+                          <w:color w:val="auto"/>
+                          <w:sz w:val="22"/>
+                        </w:rPr>
+                        <w:t xml:space="preserve"> </w:t>
+                      </w:r>
+                      <w:r>
+                        <w:rPr>
+                          <w:b/>
+                          <w:color w:val="auto"/>
+                          <w:sz w:val="22"/>
+                        </w:rPr>
+                        <w:t>Login Page</w:t>
+                      </w:r>
+                    </w:p>
+                  </w:txbxContent>
+                </v:textbox>
+                <w10:wrap type="topAndBottom"/>
+              </v:shape>
+            </w:pict>
+          </mc:Fallback>
+        </mc:AlternateContent>
+      </w:r>
+      <w:r>
+        <w:rPr>
+          <w:noProof/>
+        </w:rPr>
+        <w:drawing>
+          <wp:anchor distT="0" distB="0" distL="114300" distR="114300" simplePos="0" relativeHeight="251665920" behindDoc="0" locked="0" layoutInCell="1" allowOverlap="1" wp14:anchorId="7D44437C" wp14:editId="1BA69E5A">
+            <wp:simplePos x="0" y="0"/>
+            <wp:positionH relativeFrom="margin">
+              <wp:posOffset>876300</wp:posOffset>
+            </wp:positionH>
+            <wp:positionV relativeFrom="paragraph">
+              <wp:posOffset>406400</wp:posOffset>
+            </wp:positionV>
+            <wp:extent cx="3987800" cy="3240405"/>
+            <wp:effectExtent l="0" t="0" r="0" b="0"/>
+            <wp:wrapTopAndBottom/>
+            <wp:docPr id="10" name="Picture 10"/>
+            <wp:cNvGraphicFramePr>
+              <a:graphicFrameLocks xmlns:a="http://schemas.openxmlformats.org/drawingml/2006/main" noChangeAspect="1"/>
+            </wp:cNvGraphicFramePr>
+            <a:graphic xmlns:a="http://schemas.openxmlformats.org/drawingml/2006/main">
+              <a:graphicData uri="http://schemas.openxmlformats.org/drawingml/2006/picture">
+                <pic:pic xmlns:pic="http://schemas.openxmlformats.org/drawingml/2006/picture">
+                  <pic:nvPicPr>
+                    <pic:cNvPr id="10" name="Login.JPG"/>
+                    <pic:cNvPicPr/>
+                  </pic:nvPicPr>
+                  <pic:blipFill>
+                    <a:blip r:embed="rId13">
+                      <a:extLst>
+                        <a:ext uri="{28A0092B-C50C-407E-A947-70E740481C1C}">
+                          <a14:useLocalDpi xmlns:a14="http://schemas.microsoft.com/office/drawing/2010/main" val="0"/>
+                        </a:ext>
+                      </a:extLst>
+                    </a:blip>
+                    <a:stretch>
+                      <a:fillRect/>
+                    </a:stretch>
+                  </pic:blipFill>
+                  <pic:spPr>
+                    <a:xfrm>
+                      <a:off x="0" y="0"/>
+                      <a:ext cx="3987800" cy="3240405"/>
+                    </a:xfrm>
+                    <a:prstGeom prst="rect">
+                      <a:avLst/>
+                    </a:prstGeom>
+                  </pic:spPr>
+                </pic:pic>
+              </a:graphicData>
+            </a:graphic>
+            <wp14:sizeRelH relativeFrom="page">
+              <wp14:pctWidth>0</wp14:pctWidth>
+            </wp14:sizeRelH>
+            <wp14:sizeRelV relativeFrom="page">
+              <wp14:pctHeight>0</wp14:pctHeight>
+            </wp14:sizeRelV>
+          </wp:anchor>
+        </w:drawing>
+      </w:r>
+      <w:r>
+        <w:t xml:space="preserve">Here, </w:t>
+      </w:r>
+      <w:r>
+        <w:t>I have included some screenshots of my system's user interface.</w:t>
+      </w:r>
+    </w:p>
+    <w:p>
+      <w:pPr>
+        <w:spacing w:line="360" w:lineRule="auto"/>
+        <w:jc w:val="both"/>
+      </w:pPr>
+    </w:p>
+    <w:p>
+      <w:pPr>
+        <w:spacing w:line="360" w:lineRule="auto"/>
+        <w:jc w:val="both"/>
+      </w:pPr>
+    </w:p>
+    <w:p>
+      <w:pPr>
+        <w:spacing w:line="360" w:lineRule="auto"/>
+        <w:jc w:val="both"/>
+      </w:pPr>
+    </w:p>
+    <w:p>
+      <w:pPr>
+        <w:spacing w:line="360" w:lineRule="auto"/>
+        <w:jc w:val="both"/>
+      </w:pPr>
+      <w:r>
+        <w:rPr>
+          <w:noProof/>
+        </w:rPr>
+        <w:lastRenderedPageBreak/>
+        <w:drawing>
+          <wp:anchor distT="0" distB="0" distL="114300" distR="114300" simplePos="0" relativeHeight="251668992" behindDoc="0" locked="0" layoutInCell="1" allowOverlap="1" wp14:anchorId="681FCFC9" wp14:editId="2F601286">
+            <wp:simplePos x="0" y="0"/>
+            <wp:positionH relativeFrom="margin">
+              <wp:posOffset>819150</wp:posOffset>
+            </wp:positionH>
+            <wp:positionV relativeFrom="paragraph">
+              <wp:posOffset>0</wp:posOffset>
+            </wp:positionV>
+            <wp:extent cx="4457700" cy="3183890"/>
+            <wp:effectExtent l="0" t="0" r="0" b="0"/>
+            <wp:wrapThrough wrapText="bothSides">
+              <wp:wrapPolygon edited="0">
+                <wp:start x="0" y="0"/>
+                <wp:lineTo x="0" y="21454"/>
+                <wp:lineTo x="21508" y="21454"/>
+                <wp:lineTo x="21508" y="0"/>
+                <wp:lineTo x="0" y="0"/>
+              </wp:wrapPolygon>
+            </wp:wrapThrough>
+            <wp:docPr id="12" name="Picture 12"/>
+            <wp:cNvGraphicFramePr>
+              <a:graphicFrameLocks xmlns:a="http://schemas.openxmlformats.org/drawingml/2006/main" noChangeAspect="1"/>
+            </wp:cNvGraphicFramePr>
+            <a:graphic xmlns:a="http://schemas.openxmlformats.org/drawingml/2006/main">
+              <a:graphicData uri="http://schemas.openxmlformats.org/drawingml/2006/picture">
+                <pic:pic xmlns:pic="http://schemas.openxmlformats.org/drawingml/2006/picture">
+                  <pic:nvPicPr>
+                    <pic:cNvPr id="12" name="Dashboard.JPG"/>
+                    <pic:cNvPicPr/>
+                  </pic:nvPicPr>
+                  <pic:blipFill>
+                    <a:blip r:embed="rId14">
+                      <a:extLst>
+                        <a:ext uri="{28A0092B-C50C-407E-A947-70E740481C1C}">
+                          <a14:useLocalDpi xmlns:a14="http://schemas.microsoft.com/office/drawing/2010/main" val="0"/>
+                        </a:ext>
+                      </a:extLst>
+                    </a:blip>
+                    <a:stretch>
+                      <a:fillRect/>
+                    </a:stretch>
+                  </pic:blipFill>
+                  <pic:spPr>
+                    <a:xfrm>
+                      <a:off x="0" y="0"/>
+                      <a:ext cx="4457700" cy="3183890"/>
+                    </a:xfrm>
+                    <a:prstGeom prst="rect">
+                      <a:avLst/>
+                    </a:prstGeom>
+                  </pic:spPr>
+                </pic:pic>
+              </a:graphicData>
+            </a:graphic>
+            <wp14:sizeRelH relativeFrom="page">
+              <wp14:pctWidth>0</wp14:pctWidth>
+            </wp14:sizeRelH>
+            <wp14:sizeRelV relativeFrom="page">
+              <wp14:pctHeight>0</wp14:pctHeight>
+            </wp14:sizeRelV>
+          </wp:anchor>
+        </w:drawing>
+      </w:r>
+    </w:p>
+    <w:p>
+      <w:pPr>
+        <w:spacing w:line="360" w:lineRule="auto"/>
+        <w:jc w:val="both"/>
+      </w:pPr>
+    </w:p>
+    <w:p>
+      <w:pPr>
+        <w:spacing w:line="360" w:lineRule="auto"/>
+        <w:jc w:val="both"/>
+      </w:pPr>
+    </w:p>
+    <w:p>
+      <w:pPr>
+        <w:spacing w:line="360" w:lineRule="auto"/>
+        <w:jc w:val="both"/>
+      </w:pPr>
+    </w:p>
+    <w:p>
+      <w:pPr>
+        <w:spacing w:line="360" w:lineRule="auto"/>
+        <w:jc w:val="both"/>
+      </w:pPr>
+    </w:p>
+    <w:p>
+      <w:pPr>
+        <w:pStyle w:val="Heading1"/>
+        <w:spacing w:line="360" w:lineRule="auto"/>
+        <w:jc w:val="both"/>
+      </w:pPr>
+    </w:p>
+    <w:p>
+      <w:pPr>
+        <w:pStyle w:val="Heading1"/>
+        <w:spacing w:line="360" w:lineRule="auto"/>
+        <w:jc w:val="both"/>
+      </w:pPr>
+    </w:p>
+    <w:p>
+      <w:pPr>
+        <w:pStyle w:val="Heading1"/>
+        <w:spacing w:line="360" w:lineRule="auto"/>
+        <w:jc w:val="both"/>
+      </w:pPr>
+      <w:bookmarkStart w:id="11" w:name="_GoBack"/>
+      <w:bookmarkEnd w:id="11"/>
+    </w:p>
+    <w:p>
+      <w:pPr>
+        <w:pStyle w:val="Heading1"/>
+        <w:spacing w:line="360" w:lineRule="auto"/>
+        <w:jc w:val="both"/>
+      </w:pPr>
+      <w:r>
+        <w:rPr>
+          <w:noProof/>
+        </w:rPr>
+        <mc:AlternateContent>
+          <mc:Choice Requires="wps">
+            <w:drawing>
+              <wp:anchor distT="0" distB="0" distL="114300" distR="114300" simplePos="0" relativeHeight="251671040" behindDoc="0" locked="0" layoutInCell="1" allowOverlap="1" wp14:anchorId="4CE2DD67" wp14:editId="2225B6B9">
+                <wp:simplePos x="0" y="0"/>
+                <wp:positionH relativeFrom="column">
+                  <wp:posOffset>828675</wp:posOffset>
+                </wp:positionH>
+                <wp:positionV relativeFrom="paragraph">
+                  <wp:posOffset>41275</wp:posOffset>
+                </wp:positionV>
+                <wp:extent cx="4457700" cy="635"/>
+                <wp:effectExtent l="0" t="0" r="0" b="0"/>
+                <wp:wrapThrough wrapText="bothSides">
+                  <wp:wrapPolygon edited="0">
+                    <wp:start x="0" y="0"/>
+                    <wp:lineTo x="0" y="20026"/>
+                    <wp:lineTo x="21508" y="20026"/>
+                    <wp:lineTo x="21508" y="0"/>
+                    <wp:lineTo x="0" y="0"/>
+                  </wp:wrapPolygon>
+                </wp:wrapThrough>
+                <wp:docPr id="1" name="Text Box 1"/>
+                <wp:cNvGraphicFramePr/>
+                <a:graphic xmlns:a="http://schemas.openxmlformats.org/drawingml/2006/main">
+                  <a:graphicData uri="http://schemas.microsoft.com/office/word/2010/wordprocessingShape">
+                    <wps:wsp>
+                      <wps:cNvSpPr txBox="1"/>
+                      <wps:spPr>
+                        <a:xfrm>
+                          <a:off x="0" y="0"/>
+                          <a:ext cx="4457700" cy="635"/>
+                        </a:xfrm>
+                        <a:prstGeom prst="rect">
+                          <a:avLst/>
+                        </a:prstGeom>
+                        <a:solidFill>
+                          <a:prstClr val="white"/>
+                        </a:solidFill>
+                        <a:ln>
+                          <a:noFill/>
+                        </a:ln>
+                      </wps:spPr>
+                      <wps:txbx>
+                        <w:txbxContent>
+                          <w:p>
+                            <w:pPr>
+                              <w:pStyle w:val="Caption"/>
+                              <w:jc w:val="center"/>
+                              <w:rPr>
+                                <w:b/>
+                                <w:noProof/>
+                                <w:color w:val="auto"/>
+                                <w:sz w:val="32"/>
+                              </w:rPr>
+                            </w:pPr>
+                            <w:r>
+                              <w:rPr>
+                                <w:b/>
+                                <w:color w:val="auto"/>
+                                <w:sz w:val="22"/>
+                              </w:rPr>
+                              <w:t xml:space="preserve">Figure </w:t>
+                            </w:r>
+                            <w:r>
+                              <w:rPr>
+                                <w:b/>
+                                <w:color w:val="auto"/>
+                                <w:sz w:val="22"/>
+                              </w:rPr>
+                              <w:fldChar w:fldCharType="begin"/>
+                            </w:r>
+                            <w:r>
+                              <w:rPr>
+                                <w:b/>
+                                <w:color w:val="auto"/>
+                                <w:sz w:val="22"/>
+                              </w:rPr>
+                              <w:instrText xml:space="preserve"> SEQ Figure \* ARABIC </w:instrText>
+                            </w:r>
+                            <w:r>
+                              <w:rPr>
+                                <w:b/>
+                                <w:color w:val="auto"/>
+                                <w:sz w:val="22"/>
+                              </w:rPr>
+                              <w:fldChar w:fldCharType="separate"/>
+                            </w:r>
+                            <w:r>
+                              <w:rPr>
+                                <w:b/>
+                                <w:noProof/>
+                                <w:color w:val="auto"/>
+                                <w:sz w:val="22"/>
+                              </w:rPr>
+                              <w:t>3</w:t>
+                            </w:r>
+                            <w:r>
+                              <w:rPr>
+                                <w:b/>
+                                <w:color w:val="auto"/>
+                                <w:sz w:val="22"/>
+                              </w:rPr>
+                              <w:fldChar w:fldCharType="end"/>
+                            </w:r>
+                            <w:r>
+                              <w:rPr>
+                                <w:b/>
+                                <w:color w:val="auto"/>
+                                <w:sz w:val="22"/>
+                              </w:rPr>
+                              <w:t>: Dashboard</w:t>
+                            </w:r>
+                          </w:p>
+                        </w:txbxContent>
+                      </wps:txbx>
+                      <wps:bodyPr rot="0" spcFirstLastPara="0" vertOverflow="overflow" horzOverflow="overflow" vert="horz" wrap="square" lIns="0" tIns="0" rIns="0" bIns="0" numCol="1" spcCol="0" rtlCol="0" fromWordArt="0" anchor="t" anchorCtr="0" forceAA="0" compatLnSpc="1">
+                        <a:prstTxWarp prst="textNoShape">
+                          <a:avLst/>
+                        </a:prstTxWarp>
+                        <a:spAutoFit/>
+                      </wps:bodyPr>
+                    </wps:wsp>
+                  </a:graphicData>
+                </a:graphic>
+              </wp:anchor>
+            </w:drawing>
+          </mc:Choice>
+          <mc:Fallback>
+            <w:pict>
+              <v:shape w14:anchorId="4CE2DD67" id="Text Box 1" o:spid="_x0000_s1031" type="#_x0000_t202" style="position:absolute;left:0;text-align:left;margin-left:65.25pt;margin-top:3.25pt;width:351pt;height:.05pt;z-index:251671040;visibility:visible;mso-wrap-style:square;mso-wrap-distance-left:9pt;mso-wrap-distance-top:0;mso-wrap-distance-right:9pt;mso-wrap-distance-bottom:0;mso-position-horizontal:absolute;mso-position-horizontal-relative:text;mso-position-vertical:absolute;mso-position-vertical-relative:text;v-text-anchor:top" o:gfxdata="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" stroked="f">
+                <v:textbox style="mso-fit-shape-to-text:t" inset="0,0,0,0">
+                  <w:txbxContent>
+                    <w:p>
+                      <w:pPr>
+                        <w:pStyle w:val="Caption"/>
+                        <w:jc w:val="center"/>
+                        <w:rPr>
+                          <w:b/>
+                          <w:noProof/>
+                          <w:color w:val="auto"/>
+                          <w:sz w:val="32"/>
+                        </w:rPr>
+                      </w:pPr>
+                      <w:r>
+                        <w:rPr>
+                          <w:b/>
+                          <w:color w:val="auto"/>
+                          <w:sz w:val="22"/>
+                        </w:rPr>
+                        <w:t xml:space="preserve">Figure </w:t>
+                      </w:r>
+                      <w:r>
+                        <w:rPr>
+                          <w:b/>
+                          <w:color w:val="auto"/>
+                          <w:sz w:val="22"/>
+                        </w:rPr>
+                        <w:fldChar w:fldCharType="begin"/>
+                      </w:r>
+                      <w:r>
+                        <w:rPr>
+                          <w:b/>
+                          <w:color w:val="auto"/>
+                          <w:sz w:val="22"/>
+                        </w:rPr>
+                        <w:instrText xml:space="preserve"> SEQ Figure \* ARABIC </w:instrText>
+                      </w:r>
+                      <w:r>
+                        <w:rPr>
+                          <w:b/>
+                          <w:color w:val="auto"/>
+                          <w:sz w:val="22"/>
+                        </w:rPr>
+                        <w:fldChar w:fldCharType="separate"/>
+                      </w:r>
+                      <w:r>
+                        <w:rPr>
+                          <w:b/>
+                          <w:noProof/>
+                          <w:color w:val="auto"/>
+                          <w:sz w:val="22"/>
+                        </w:rPr>
+                        <w:t>3</w:t>
+                      </w:r>
+                      <w:r>
+                        <w:rPr>
+                          <w:b/>
+                          <w:color w:val="auto"/>
+                          <w:sz w:val="22"/>
+                        </w:rPr>
+                        <w:fldChar w:fldCharType="end"/>
+                      </w:r>
+                      <w:r>
+                        <w:rPr>
+                          <w:b/>
+                          <w:color w:val="auto"/>
+                          <w:sz w:val="22"/>
+                        </w:rPr>
+                        <w:t>: Dashboard</w:t>
+                      </w:r>
+                    </w:p>
+                  </w:txbxContent>
+                </v:textbox>
+                <w10:wrap type="through"/>
+              </v:shape>
+            </w:pict>
+          </mc:Fallback>
+        </mc:AlternateContent>
+      </w:r>
+    </w:p>
+    <w:p>
+      <w:pPr>
+        <w:pStyle w:val="Heading1"/>
+        <w:spacing w:line="360" w:lineRule="auto"/>
+        <w:jc w:val="both"/>
+      </w:pPr>
+    </w:p>
+    <w:p>
+      <w:pPr>
+        <w:pStyle w:val="Heading1"/>
+        <w:spacing w:line="360" w:lineRule="auto"/>
+        <w:jc w:val="both"/>
+      </w:pPr>
+    </w:p>
+    <w:p>
+      <w:pPr>
+        <w:pStyle w:val="Heading1"/>
+        <w:spacing w:line="360" w:lineRule="auto"/>
+        <w:jc w:val="both"/>
+      </w:pPr>
+    </w:p>
+    <w:p>
+      <w:pPr>
+        <w:pStyle w:val="Heading1"/>
+        <w:spacing w:line="360" w:lineRule="auto"/>
+        <w:jc w:val="both"/>
+      </w:pPr>
+    </w:p>
+    <w:p>
+      <w:pPr>
+        <w:pStyle w:val="Heading1"/>
+        <w:spacing w:line="360" w:lineRule="auto"/>
+        <w:jc w:val="both"/>
+      </w:pPr>
+      <w:r>
+        <w:t>3.3 Overall Structure</w:t>
+      </w:r>
+    </w:p>
+    <w:p>
+      <w:pPr>
+        <w:pStyle w:val="Heading2"/>
+        <w:spacing w:line="360" w:lineRule="auto"/>
+        <w:jc w:val="both"/>
+      </w:pPr>
+      <w:r>
+        <w:t xml:space="preserve">3.3.1 Object Oriented </w:t>
+      </w:r>
+      <w:r>
+        <w:t>programming principles</w:t>
+      </w:r>
+    </w:p>
+    <w:p>
+      <w:pPr>
+        <w:spacing w:line="360" w:lineRule="auto"/>
+        <w:jc w:val="both"/>
+      </w:pPr>
+    </w:p>
+    <w:p>
+      <w:pPr>
+        <w:pStyle w:val="Heading2"/>
+        <w:spacing w:line="360" w:lineRule="auto"/>
+        <w:jc w:val="both"/>
+      </w:pPr>
+      <w:r>
+        <w:t>3.3.</w:t>
+      </w:r>
+      <w:r>
+        <w:t>2</w:t>
+      </w:r>
+      <w:r>
+        <w:t xml:space="preserve"> Design Patterns </w:t>
+      </w:r>
+    </w:p>
+    <w:p>
+      <w:pPr>
+        <w:spacing w:line="360" w:lineRule="auto"/>
+        <w:jc w:val="both"/>
+      </w:pPr>
+    </w:p>
+    <w:p>
+      <w:pPr>
+        <w:pStyle w:val="Heading2"/>
+        <w:spacing w:line="360" w:lineRule="auto"/>
+        <w:jc w:val="both"/>
+      </w:pPr>
+      <w:r>
+        <w:t>3.3.</w:t>
+      </w:r>
+      <w:r>
+        <w:t>3</w:t>
+      </w:r>
+      <w:r>
+        <w:t xml:space="preserve"> SOLID Principles</w:t>
+      </w:r>
+    </w:p>
+    <w:p>
+      <w:pPr>
+        <w:spacing w:line="360" w:lineRule="auto"/>
+        <w:jc w:val="both"/>
+      </w:pPr>
+    </w:p>
+    <w:p>
+      <w:pPr>
+        <w:pStyle w:val="Heading2"/>
+        <w:spacing w:line="360" w:lineRule="auto"/>
+        <w:jc w:val="both"/>
+      </w:pPr>
+      <w:r>
+        <w:t>3.3.</w:t>
+      </w:r>
+      <w:r>
+        <w:t>4</w:t>
+      </w:r>
+      <w:r>
+        <w:t xml:space="preserve"> Collection Framework</w:t>
+      </w:r>
+    </w:p>
+    <w:p>
+      <w:pPr>
+        <w:spacing w:line="360" w:lineRule="auto"/>
+        <w:jc w:val="both"/>
+      </w:pPr>
+    </w:p>
+    <w:p>
+      <w:pPr>
+        <w:pStyle w:val="Heading1"/>
+        <w:spacing w:line="360" w:lineRule="auto"/>
+        <w:jc w:val="both"/>
+      </w:pPr>
+      <w:r>
+        <w:lastRenderedPageBreak/>
+        <w:t xml:space="preserve">4.0 Testing </w:t>
+      </w:r>
+    </w:p>
+    <w:p>
+      <w:pPr>
+        <w:pStyle w:val="Heading1"/>
+        <w:spacing w:line="360" w:lineRule="auto"/>
+        <w:jc w:val="both"/>
+      </w:pPr>
+      <w:r>
+        <w:t>4.1 Unit Testing</w:t>
+      </w:r>
+    </w:p>
+    <w:p>
+      <w:pPr>
+        <w:spacing w:line="360" w:lineRule="auto"/>
+        <w:jc w:val="both"/>
+      </w:pPr>
+    </w:p>
+    <w:p>
+      <w:pPr>
+        <w:pStyle w:val="Heading1"/>
+        <w:spacing w:line="360" w:lineRule="auto"/>
+        <w:jc w:val="both"/>
+      </w:pPr>
+      <w:r>
+        <w:t>5.0 Conclusion</w:t>
+      </w:r>
+    </w:p>
+    <w:p>
+      <w:pPr>
+        <w:pStyle w:val="ListParagraph"/>
+        <w:ind w:firstLine="720"/>
+        <w:rPr>
+          <w:rFonts w:cs="Times New Roman"/>
+        </w:rPr>
+      </w:pPr>
+    </w:p>
+    <w:p>
+      <w:pPr>
+        <w:pStyle w:val="ListParagraph"/>
+        <w:ind w:firstLine="720"/>
+        <w:rPr>
+          <w:rFonts w:cs="Times New Roman"/>
+        </w:rPr>
+      </w:pPr>
+    </w:p>
+    <w:p>
+      <w:pPr>
+        <w:pStyle w:val="ListParagraph"/>
+        <w:ind w:firstLine="720"/>
+        <w:rPr>
+          <w:rFonts w:cs="Times New Roman"/>
+        </w:rPr>
+      </w:pPr>
+    </w:p>
+    <w:p>
+      <w:pPr>
+        <w:pStyle w:val="ListParagraph"/>
+        <w:ind w:firstLine="720"/>
+        <w:rPr>
+          <w:rFonts w:cs="Times New Roman"/>
+        </w:rPr>
+      </w:pPr>
     </w:p>
     <w:p>
       <w:pPr>
@@ -6062,6 +6693,92 @@
     </w:lvl>
   </w:abstractNum>
   <w:abstractNum w:abstractNumId="10" w15:restartNumberingAfterBreak="0">
+    <w:nsid w:val="338C437C"/>
+    <w:multiLevelType w:val="hybridMultilevel"/>
+    <w:tmpl w:val="15D050C8"/>
+    <w:lvl w:ilvl="0" w:tplc="04090019">
+      <w:start w:val="1"/>
+      <w:numFmt w:val="lowerLetter"/>
+      <w:lvlText w:val="%1."/>
+      <w:lvlJc w:val="left"/>
+      <w:pPr>
+        <w:ind w:left="360" w:hanging="360"/>
+      </w:pPr>
+    </w:lvl>
+    <w:lvl w:ilvl="1" w:tplc="04090019" w:tentative="1">
+      <w:start w:val="1"/>
+      <w:numFmt w:val="lowerLetter"/>
+      <w:lvlText w:val="%2."/>
+      <w:lvlJc w:val="left"/>
+      <w:pPr>
+        <w:ind w:left="1080" w:hanging="360"/>
+      </w:pPr>
+    </w:lvl>
+    <w:lvl w:ilvl="2" w:tplc="0409001B" w:tentative="1">
+      <w:start w:val="1"/>
+      <w:numFmt w:val="lowerRoman"/>
+      <w:lvlText w:val="%3."/>
+      <w:lvlJc w:val="right"/>
+      <w:pPr>
+        <w:ind w:left="1800" w:hanging="180"/>
+      </w:pPr>
+    </w:lvl>
+    <w:lvl w:ilvl="3" w:tplc="0409000F" w:tentative="1">
+      <w:start w:val="1"/>
+      <w:numFmt w:val="decimal"/>
+      <w:lvlText w:val="%4."/>
+      <w:lvlJc w:val="left"/>
+      <w:pPr>
+        <w:ind w:left="2520" w:hanging="360"/>
+      </w:pPr>
+    </w:lvl>
+    <w:lvl w:ilvl="4" w:tplc="04090019" w:tentative="1">
+      <w:start w:val="1"/>
+      <w:numFmt w:val="lowerLetter"/>
+      <w:lvlText w:val="%5."/>
+      <w:lvlJc w:val="left"/>
+      <w:pPr>
+        <w:ind w:left="3240" w:hanging="360"/>
+      </w:pPr>
+    </w:lvl>
+    <w:lvl w:ilvl="5" w:tplc="0409001B" w:tentative="1">
+      <w:start w:val="1"/>
+      <w:numFmt w:val="lowerRoman"/>
+      <w:lvlText w:val="%6."/>
+      <w:lvlJc w:val="right"/>
+      <w:pPr>
+        <w:ind w:left="3960" w:hanging="180"/>
+      </w:pPr>
+    </w:lvl>
+    <w:lvl w:ilvl="6" w:tplc="0409000F" w:tentative="1">
+      <w:start w:val="1"/>
+      <w:numFmt w:val="decimal"/>
+      <w:lvlText w:val="%7."/>
+      <w:lvlJc w:val="left"/>
+      <w:pPr>
+        <w:ind w:left="4680" w:hanging="360"/>
+      </w:pPr>
+    </w:lvl>
+    <w:lvl w:ilvl="7" w:tplc="04090019" w:tentative="1">
+      <w:start w:val="1"/>
+      <w:numFmt w:val="lowerLetter"/>
+      <w:lvlText w:val="%8."/>
+      <w:lvlJc w:val="left"/>
+      <w:pPr>
+        <w:ind w:left="5400" w:hanging="360"/>
+      </w:pPr>
+    </w:lvl>
+    <w:lvl w:ilvl="8" w:tplc="0409001B" w:tentative="1">
+      <w:start w:val="1"/>
+      <w:numFmt w:val="lowerRoman"/>
+      <w:lvlText w:val="%9."/>
+      <w:lvlJc w:val="right"/>
+      <w:pPr>
+        <w:ind w:left="6120" w:hanging="180"/>
+      </w:pPr>
+    </w:lvl>
+  </w:abstractNum>
+  <w:abstractNum w:abstractNumId="11" w15:restartNumberingAfterBreak="0">
     <w:nsid w:val="39965E95"/>
     <w:multiLevelType w:val="hybridMultilevel"/>
     <w:tmpl w:val="49989C4C"/>
@@ -6174,7 +6891,7 @@
       </w:rPr>
     </w:lvl>
   </w:abstractNum>
-  <w:abstractNum w:abstractNumId="11" w15:restartNumberingAfterBreak="0">
+  <w:abstractNum w:abstractNumId="12" w15:restartNumberingAfterBreak="0">
     <w:nsid w:val="3C635E01"/>
     <w:multiLevelType w:val="hybridMultilevel"/>
     <w:tmpl w:val="52421416"/>
@@ -6287,7 +7004,7 @@
       </w:rPr>
     </w:lvl>
   </w:abstractNum>
-  <w:abstractNum w:abstractNumId="12" w15:restartNumberingAfterBreak="0">
+  <w:abstractNum w:abstractNumId="13" w15:restartNumberingAfterBreak="0">
     <w:nsid w:val="3C6C3D1F"/>
     <w:multiLevelType w:val="hybridMultilevel"/>
     <w:tmpl w:val="1AC68F0C"/>
@@ -6400,7 +7117,7 @@
       </w:rPr>
     </w:lvl>
   </w:abstractNum>
-  <w:abstractNum w:abstractNumId="13" w15:restartNumberingAfterBreak="0">
+  <w:abstractNum w:abstractNumId="14" w15:restartNumberingAfterBreak="0">
     <w:nsid w:val="42642E14"/>
     <w:multiLevelType w:val="hybridMultilevel"/>
     <w:tmpl w:val="F7C61AD6"/>
@@ -6513,7 +7230,7 @@
       </w:rPr>
     </w:lvl>
   </w:abstractNum>
-  <w:abstractNum w:abstractNumId="14" w15:restartNumberingAfterBreak="0">
+  <w:abstractNum w:abstractNumId="15" w15:restartNumberingAfterBreak="0">
     <w:nsid w:val="44BE025F"/>
     <w:multiLevelType w:val="hybridMultilevel"/>
     <w:tmpl w:val="9EB65A5C"/>
@@ -6626,7 +7343,7 @@
       </w:rPr>
     </w:lvl>
   </w:abstractNum>
-  <w:abstractNum w:abstractNumId="15" w15:restartNumberingAfterBreak="0">
+  <w:abstractNum w:abstractNumId="16" w15:restartNumberingAfterBreak="0">
     <w:nsid w:val="477800BA"/>
     <w:multiLevelType w:val="hybridMultilevel"/>
     <w:tmpl w:val="2C40F9BA"/>
@@ -6712,7 +7429,7 @@
       </w:pPr>
     </w:lvl>
   </w:abstractNum>
-  <w:abstractNum w:abstractNumId="16" w15:restartNumberingAfterBreak="0">
+  <w:abstractNum w:abstractNumId="17" w15:restartNumberingAfterBreak="0">
     <w:nsid w:val="494C2268"/>
     <w:multiLevelType w:val="hybridMultilevel"/>
     <w:tmpl w:val="C65C4B9C"/>
@@ -6801,7 +7518,7 @@
       </w:pPr>
     </w:lvl>
   </w:abstractNum>
-  <w:abstractNum w:abstractNumId="17" w15:restartNumberingAfterBreak="0">
+  <w:abstractNum w:abstractNumId="18" w15:restartNumberingAfterBreak="0">
     <w:nsid w:val="4AF96D45"/>
     <w:multiLevelType w:val="multilevel"/>
     <w:tmpl w:val="0A6C5306"/>
@@ -6914,7 +7631,7 @@
       </w:rPr>
     </w:lvl>
   </w:abstractNum>
-  <w:abstractNum w:abstractNumId="18" w15:restartNumberingAfterBreak="0">
+  <w:abstractNum w:abstractNumId="19" w15:restartNumberingAfterBreak="0">
     <w:nsid w:val="4C965B26"/>
     <w:multiLevelType w:val="hybridMultilevel"/>
     <w:tmpl w:val="13805308"/>
@@ -7027,7 +7744,7 @@
       </w:rPr>
     </w:lvl>
   </w:abstractNum>
-  <w:abstractNum w:abstractNumId="19" w15:restartNumberingAfterBreak="0">
+  <w:abstractNum w:abstractNumId="20" w15:restartNumberingAfterBreak="0">
     <w:nsid w:val="4E415486"/>
     <w:multiLevelType w:val="multilevel"/>
     <w:tmpl w:val="A8B6FAFE"/>
@@ -7140,7 +7857,7 @@
       </w:rPr>
     </w:lvl>
   </w:abstractNum>
-  <w:abstractNum w:abstractNumId="20" w15:restartNumberingAfterBreak="0">
+  <w:abstractNum w:abstractNumId="21" w15:restartNumberingAfterBreak="0">
     <w:nsid w:val="502D0DB8"/>
     <w:multiLevelType w:val="multilevel"/>
     <w:tmpl w:val="F53478A6"/>
@@ -7253,7 +7970,7 @@
       </w:rPr>
     </w:lvl>
   </w:abstractNum>
-  <w:abstractNum w:abstractNumId="21" w15:restartNumberingAfterBreak="0">
+  <w:abstractNum w:abstractNumId="22" w15:restartNumberingAfterBreak="0">
     <w:nsid w:val="53D268E3"/>
     <w:multiLevelType w:val="hybridMultilevel"/>
     <w:tmpl w:val="37E6FAC2"/>
@@ -7366,7 +8083,7 @@
       </w:rPr>
     </w:lvl>
   </w:abstractNum>
-  <w:abstractNum w:abstractNumId="22" w15:restartNumberingAfterBreak="0">
+  <w:abstractNum w:abstractNumId="23" w15:restartNumberingAfterBreak="0">
     <w:nsid w:val="59D91E3C"/>
     <w:multiLevelType w:val="hybridMultilevel"/>
     <w:tmpl w:val="2C122C3A"/>
@@ -7452,7 +8169,7 @@
       </w:pPr>
     </w:lvl>
   </w:abstractNum>
-  <w:abstractNum w:abstractNumId="23" w15:restartNumberingAfterBreak="0">
+  <w:abstractNum w:abstractNumId="24" w15:restartNumberingAfterBreak="0">
     <w:nsid w:val="631328C0"/>
     <w:multiLevelType w:val="hybridMultilevel"/>
     <w:tmpl w:val="EE18A2DE"/>
@@ -7538,7 +8255,7 @@
       </w:pPr>
     </w:lvl>
   </w:abstractNum>
-  <w:abstractNum w:abstractNumId="24" w15:restartNumberingAfterBreak="0">
+  <w:abstractNum w:abstractNumId="25" w15:restartNumberingAfterBreak="0">
     <w:nsid w:val="667B49F5"/>
     <w:multiLevelType w:val="multilevel"/>
     <w:tmpl w:val="18CCB724"/>
@@ -7651,10 +8368,10 @@
       </w:rPr>
     </w:lvl>
   </w:abstractNum>
-  <w:abstractNum w:abstractNumId="25" w15:restartNumberingAfterBreak="0">
+  <w:abstractNum w:abstractNumId="26" w15:restartNumberingAfterBreak="0">
     <w:nsid w:val="68816369"/>
     <w:multiLevelType w:val="hybridMultilevel"/>
-    <w:tmpl w:val="FAA65E22"/>
+    <w:tmpl w:val="865E5068"/>
     <w:lvl w:ilvl="0" w:tplc="04090019">
       <w:start w:val="1"/>
       <w:numFmt w:val="lowerLetter"/>
@@ -7737,7 +8454,7 @@
       </w:pPr>
     </w:lvl>
   </w:abstractNum>
-  <w:abstractNum w:abstractNumId="26" w15:restartNumberingAfterBreak="0">
+  <w:abstractNum w:abstractNumId="27" w15:restartNumberingAfterBreak="0">
     <w:nsid w:val="69EF3DB5"/>
     <w:multiLevelType w:val="multilevel"/>
     <w:tmpl w:val="0A6C5306"/>
@@ -7850,7 +8567,7 @@
       </w:rPr>
     </w:lvl>
   </w:abstractNum>
-  <w:abstractNum w:abstractNumId="27" w15:restartNumberingAfterBreak="0">
+  <w:abstractNum w:abstractNumId="28" w15:restartNumberingAfterBreak="0">
     <w:nsid w:val="6AD42841"/>
     <w:multiLevelType w:val="hybridMultilevel"/>
     <w:tmpl w:val="E8A21EBC"/>
@@ -7936,7 +8653,7 @@
       </w:pPr>
     </w:lvl>
   </w:abstractNum>
-  <w:abstractNum w:abstractNumId="28" w15:restartNumberingAfterBreak="0">
+  <w:abstractNum w:abstractNumId="29" w15:restartNumberingAfterBreak="0">
     <w:nsid w:val="716B5AAA"/>
     <w:multiLevelType w:val="hybridMultilevel"/>
     <w:tmpl w:val="09DA5C8C"/>
@@ -8049,7 +8766,7 @@
       </w:rPr>
     </w:lvl>
   </w:abstractNum>
-  <w:abstractNum w:abstractNumId="29" w15:restartNumberingAfterBreak="0">
+  <w:abstractNum w:abstractNumId="30" w15:restartNumberingAfterBreak="0">
     <w:nsid w:val="74454699"/>
     <w:multiLevelType w:val="hybridMultilevel"/>
     <w:tmpl w:val="5CCC7954"/>
@@ -8162,7 +8879,7 @@
       </w:rPr>
     </w:lvl>
   </w:abstractNum>
-  <w:abstractNum w:abstractNumId="30" w15:restartNumberingAfterBreak="0">
+  <w:abstractNum w:abstractNumId="31" w15:restartNumberingAfterBreak="0">
     <w:nsid w:val="7EBF47B7"/>
     <w:multiLevelType w:val="hybridMultilevel"/>
     <w:tmpl w:val="E9AA9E66"/>
@@ -8276,13 +8993,13 @@
     </w:lvl>
   </w:abstractNum>
   <w:num w:numId="1">
-    <w:abstractNumId w:val="16"/>
+    <w:abstractNumId w:val="17"/>
   </w:num>
   <w:num w:numId="2">
-    <w:abstractNumId w:val="18"/>
+    <w:abstractNumId w:val="19"/>
   </w:num>
   <w:num w:numId="3">
-    <w:abstractNumId w:val="29"/>
+    <w:abstractNumId w:val="30"/>
   </w:num>
   <w:num w:numId="4">
     <w:abstractNumId w:val="6"/>
@@ -8291,19 +9008,19 @@
     <w:abstractNumId w:val="3"/>
   </w:num>
   <w:num w:numId="6">
+    <w:abstractNumId w:val="12"/>
+  </w:num>
+  <w:num w:numId="7">
+    <w:abstractNumId w:val="22"/>
+  </w:num>
+  <w:num w:numId="8">
     <w:abstractNumId w:val="11"/>
   </w:num>
-  <w:num w:numId="7">
-    <w:abstractNumId w:val="21"/>
-  </w:num>
-  <w:num w:numId="8">
-    <w:abstractNumId w:val="10"/>
-  </w:num>
   <w:num w:numId="9">
-    <w:abstractNumId w:val="12"/>
+    <w:abstractNumId w:val="13"/>
   </w:num>
   <w:num w:numId="10">
-    <w:abstractNumId w:val="28"/>
+    <w:abstractNumId w:val="29"/>
   </w:num>
   <w:num w:numId="11">
     <w:abstractNumId w:val="7"/>
@@ -8312,7 +9029,7 @@
     <w:abstractNumId w:val="0"/>
   </w:num>
   <w:num w:numId="13">
-    <w:abstractNumId w:val="14"/>
+    <w:abstractNumId w:val="15"/>
   </w:num>
   <w:num w:numId="14">
     <w:abstractNumId w:val="4"/>
@@ -8321,7 +9038,7 @@
     <w:abstractNumId w:val="9"/>
   </w:num>
   <w:num w:numId="16">
-    <w:abstractNumId w:val="30"/>
+    <w:abstractNumId w:val="31"/>
   </w:num>
   <w:num w:numId="17">
     <w:abstractNumId w:val="8"/>
@@ -8330,7 +9047,7 @@
     <w:abstractNumId w:val="1"/>
   </w:num>
   <w:num w:numId="19">
-    <w:abstractNumId w:val="27"/>
+    <w:abstractNumId w:val="28"/>
   </w:num>
   <w:num w:numId="20">
     <w:abstractNumId w:val="5"/>
@@ -8339,34 +9056,37 @@
     <w:abstractNumId w:val="2"/>
   </w:num>
   <w:num w:numId="22">
-    <w:abstractNumId w:val="13"/>
+    <w:abstractNumId w:val="14"/>
   </w:num>
   <w:num w:numId="23">
-    <w:abstractNumId w:val="19"/>
+    <w:abstractNumId w:val="20"/>
   </w:num>
   <w:num w:numId="24">
-    <w:abstractNumId w:val="20"/>
+    <w:abstractNumId w:val="21"/>
   </w:num>
   <w:num w:numId="25">
+    <w:abstractNumId w:val="27"/>
+  </w:num>
+  <w:num w:numId="26">
+    <w:abstractNumId w:val="18"/>
+  </w:num>
+  <w:num w:numId="27">
+    <w:abstractNumId w:val="23"/>
+  </w:num>
+  <w:num w:numId="28">
+    <w:abstractNumId w:val="25"/>
+  </w:num>
+  <w:num w:numId="29">
     <w:abstractNumId w:val="26"/>
   </w:num>
-  <w:num w:numId="26">
-    <w:abstractNumId w:val="17"/>
-  </w:num>
-  <w:num w:numId="27">
-    <w:abstractNumId w:val="22"/>
-  </w:num>
-  <w:num w:numId="28">
+  <w:num w:numId="30">
     <w:abstractNumId w:val="24"/>
   </w:num>
-  <w:num w:numId="29">
-    <w:abstractNumId w:val="25"/>
+  <w:num w:numId="31">
+    <w:abstractNumId w:val="16"/>
   </w:num>
-  <w:num w:numId="30">
-    <w:abstractNumId w:val="23"/>
-  </w:num>
-  <w:num w:numId="31">
-    <w:abstractNumId w:val="15"/>
+  <w:num w:numId="32">
+    <w:abstractNumId w:val="10"/>
   </w:num>
 </w:numbering>
 </file>
@@ -9590,7 +10310,7 @@
 </file>
 
 <file path=customXml/itemProps4.xml><?xml version="1.0" encoding="utf-8"?>
-<ds:datastoreItem xmlns:ds="http://schemas.openxmlformats.org/officeDocument/2006/customXml" ds:itemID="{E60F31F0-7B17-4B4C-9719-F82B32C99C79}">
+<ds:datastoreItem xmlns:ds="http://schemas.openxmlformats.org/officeDocument/2006/customXml" ds:itemID="{DE2A4DDA-AB3A-4242-B85F-4D3C643A9AC0}">
   <ds:schemaRefs>
     <ds:schemaRef ds:uri="http://schemas.openxmlformats.org/officeDocument/2006/bibliography"/>
   </ds:schemaRefs>

</xml_diff>